<commit_message>
Revert "izmjena u Plan_rada"
This reverts commit 50dccf5264f84e0d296c97d2c020645ac3097818.
</commit_message>
<xml_diff>
--- a/Plan_rada.docx
+++ b/Plan_rada.docx
@@ -46,18 +46,7 @@
           <w:sz w:val="23"/>
           <w:szCs w:val="23"/>
         </w:rPr>
-        <w:t>+</w:t>
-      </w:r>
-      <w:bookmarkStart w:id="0" w:name="_GoBack"/>
-      <w:bookmarkEnd w:id="0"/>
-      <w:r>
-        <w:rPr>
-          <w:rFonts w:ascii="Arial" w:hAnsi="Arial" w:cs="Arial"/>
-          <w:color w:val="000000"/>
-          <w:sz w:val="23"/>
-          <w:szCs w:val="23"/>
-        </w:rPr>
-        <w:t xml:space="preserve"> </w:t>
+        <w:t xml:space="preserve">+ </w:t>
       </w:r>
       <w:r>
         <w:rPr>
@@ -278,6 +267,8 @@
         </w:rPr>
         <w:t xml:space="preserve">+ </w:t>
       </w:r>
+      <w:bookmarkStart w:id="0" w:name="_GoBack"/>
+      <w:bookmarkEnd w:id="0"/>
       <w:r>
         <w:rPr>
           <w:rFonts w:ascii="Arial" w:hAnsi="Arial" w:cs="Arial"/>

</xml_diff>